<commit_message>
I made a change
</commit_message>
<xml_diff>
--- a/new.docx
+++ b/new.docx
@@ -4,7 +4,20 @@
   <w:body>
     <w:p>
       <w:r>
-        <w:t>This is a  new file.</w:t>
+        <w:t xml:space="preserve">This is </w:t>
+      </w:r>
+      <w:proofErr w:type="gramStart"/>
+      <w:r>
+        <w:t>a  new</w:t>
+      </w:r>
+      <w:proofErr w:type="gramEnd"/>
+      <w:r>
+        <w:t xml:space="preserve"> file.</w:t>
+      </w:r>
+    </w:p>
+    <w:p>
+      <w:r>
+        <w:t>I am adding a new file.</w:t>
       </w:r>
       <w:bookmarkStart w:id="0" w:name="_GoBack"/>
       <w:bookmarkEnd w:id="0"/>

</xml_diff>